<commit_message>
Update Roots of Investing 6-2-19-Last-Draft.docx
</commit_message>
<xml_diff>
--- a/Roots/Roots of Investing 6-2-19-Last-Draft.docx
+++ b/Roots/Roots of Investing 6-2-19-Last-Draft.docx
@@ -13705,6 +13705,7 @@
     </w:p>
     <w:p>
       <w:pPr>
+        <w:jc w:val="both"/>
         <w:rPr>
           <w:szCs w:val="24"/>
         </w:rPr>
@@ -13739,58 +13740,107 @@
         </w:rPr>
         <w:t>more popular than others.</w:t>
       </w:r>
-    </w:p>
-    <w:p>
-      <w:pPr>
-        <w:rPr>
-          <w:szCs w:val="24"/>
-        </w:rPr>
-      </w:pPr>
-      <w:bookmarkStart w:id="655" w:name="_GoBack"/>
-      <w:bookmarkEnd w:id="655"/>
-    </w:p>
-    <w:p>
-      <w:pPr>
-        <w:jc w:val="both"/>
-        <w:rPr>
-          <w:szCs w:val="24"/>
-        </w:rPr>
-      </w:pPr>
-      <w:r>
-        <w:rPr>
-          <w:szCs w:val="24"/>
-        </w:rPr>
-        <w:t>Some companies might fall in between both a product and a service,</w:t>
-      </w:r>
-      <w:r>
-        <w:rPr>
-          <w:szCs w:val="24"/>
-        </w:rPr>
-        <w:t xml:space="preserve"> in this case it is recommended to focus on what mak</w:t>
-      </w:r>
-      <w:r>
-        <w:rPr>
-          <w:szCs w:val="24"/>
-        </w:rPr>
-        <w:t>es</w:t>
-      </w:r>
-      <w:r>
-        <w:rPr>
-          <w:szCs w:val="24"/>
-        </w:rPr>
-        <w:t xml:space="preserve"> the most profits</w:t>
-      </w:r>
-      <w:r>
-        <w:rPr>
-          <w:szCs w:val="24"/>
-        </w:rPr>
-        <w:t>.</w:t>
-      </w:r>
-      <w:r>
-        <w:rPr>
-          <w:szCs w:val="24"/>
-        </w:rPr>
-        <w:t xml:space="preserve"> For example, car companies offer maintenance services, oil services, and many more, but the profits are obtained from selling their vehicular products.</w:t>
+      <w:r>
+        <w:rPr>
+          <w:szCs w:val="24"/>
+        </w:rPr>
+        <w:t xml:space="preserve"> However, </w:t>
+      </w:r>
+      <w:r>
+        <w:rPr>
+          <w:szCs w:val="24"/>
+        </w:rPr>
+        <w:t xml:space="preserve">we can make some observations on how clothing companies behave. Depending on the type of clothing (for example, a brand that only sells snow clothing or beach clothing), and the season of the year, these companies may perform better than usual. In the example of a snow clothing company, the company might perform overall better in the winter months than the rest of the year. This could serve as an indication of buying the company during </w:t>
+      </w:r>
+      <w:r>
+        <w:rPr>
+          <w:szCs w:val="24"/>
+        </w:rPr>
+        <w:t>summertime</w:t>
+      </w:r>
+      <w:r>
+        <w:rPr>
+          <w:szCs w:val="24"/>
+        </w:rPr>
+        <w:t xml:space="preserve"> (where the company will perform poorly, therefore cheaper stocks), and sell it during winter season (where sales will rise, and stocks prices as well). Even though this might seem like common sense, many investors take this behavior as a mathematically predictable pattern or as a reason to buy during </w:t>
+      </w:r>
+      <w:r>
+        <w:rPr>
+          <w:szCs w:val="24"/>
+        </w:rPr>
+        <w:lastRenderedPageBreak/>
+        <w:t xml:space="preserve">winter and then get paranoid when sales decline on summer. It is always necessary to have some background knowledge on the company you are investing in. </w:t>
+      </w:r>
+      <w:r>
+        <w:rPr>
+          <w:szCs w:val="24"/>
+        </w:rPr>
+        <w:t xml:space="preserve">Greatest investor </w:t>
+      </w:r>
+      <w:r>
+        <w:rPr>
+          <w:szCs w:val="24"/>
+        </w:rPr>
+        <w:t xml:space="preserve">Warren Buffet once said that </w:t>
+      </w:r>
+      <w:r>
+        <w:rPr>
+          <w:b/>
+          <w:szCs w:val="24"/>
+          <w:u w:val="single"/>
+        </w:rPr>
+        <w:t xml:space="preserve">people need to treat stocks more as a personal business investment rather than a </w:t>
+      </w:r>
+      <w:r>
+        <w:rPr>
+          <w:b/>
+          <w:szCs w:val="24"/>
+          <w:u w:val="single"/>
+        </w:rPr>
+        <w:t>ga</w:t>
+      </w:r>
+      <w:r>
+        <w:rPr>
+          <w:b/>
+          <w:szCs w:val="24"/>
+          <w:u w:val="single"/>
+        </w:rPr>
+        <w:t>m</w:t>
+      </w:r>
+      <w:r>
+        <w:rPr>
+          <w:b/>
+          <w:szCs w:val="24"/>
+          <w:u w:val="single"/>
+        </w:rPr>
+        <w:t xml:space="preserve">bling game. </w:t>
+      </w:r>
+      <w:r>
+        <w:rPr>
+          <w:szCs w:val="24"/>
+        </w:rPr>
+        <w:t xml:space="preserve">Gather as much information as you can about the business model (forget about the news for now) and </w:t>
+      </w:r>
+      <w:r>
+        <w:rPr>
+          <w:b/>
+          <w:szCs w:val="24"/>
+        </w:rPr>
+        <w:t>develop an understanding on how the company makes prof</w:t>
+      </w:r>
+      <w:r>
+        <w:rPr>
+          <w:b/>
+          <w:szCs w:val="24"/>
+        </w:rPr>
+        <w:t>i</w:t>
+      </w:r>
+      <w:r>
+        <w:rPr>
+          <w:b/>
+          <w:szCs w:val="24"/>
+        </w:rPr>
+        <w:t>ts.</w:t>
       </w:r>
       <w:r>
         <w:rPr>
@@ -13798,20 +13848,50 @@
         </w:rPr>
         <w:t xml:space="preserve"> </w:t>
       </w:r>
-    </w:p>
-    <w:p>
-      <w:pPr>
-        <w:rPr>
-          <w:szCs w:val="24"/>
-        </w:rPr>
-      </w:pPr>
-    </w:p>
-    <w:p>
-      <w:pPr>
-        <w:rPr>
-          <w:szCs w:val="24"/>
-        </w:rPr>
-      </w:pPr>
+      <w:r>
+        <w:rPr>
+          <w:szCs w:val="24"/>
+        </w:rPr>
+        <w:t xml:space="preserve">Some companies might fall in between both a product and a service, in this case it is recommended to focus on what makes the most profits. For example, car companies offer maintenance services, oil services, and many more, but the profits are obtained from selling their vehicular products. </w:t>
+      </w:r>
+    </w:p>
+    <w:p>
+      <w:pPr>
+        <w:jc w:val="both"/>
+        <w:rPr>
+          <w:szCs w:val="24"/>
+        </w:rPr>
+      </w:pPr>
+      <w:r>
+        <w:rPr>
+          <w:szCs w:val="24"/>
+        </w:rPr>
+        <w:t>Similarly, i</w:t>
+      </w:r>
+      <w:r>
+        <w:rPr>
+          <w:szCs w:val="24"/>
+        </w:rPr>
+        <w:t xml:space="preserve">t is possible to make assertions about how risky a company. If we consider the Utilities section in our tree-chart, we can think of electric companies or water companies. These tend to be companies that are needed by almost all people. For that reason, these stocks are known to be less risky than others. Remember, the less risky the company, the less likely to make huge profits in the short-term. However, it is always better to make steady and slow growths with a high percentage of success, than to have highly risky investment that is just a promise of high returns.  </w:t>
+      </w:r>
+      <w:r>
+        <w:rPr>
+          <w:szCs w:val="24"/>
+        </w:rPr>
+        <w:t xml:space="preserve">This concept is shown in </w:t>
+      </w:r>
+      <w:r>
+        <w:rPr>
+          <w:szCs w:val="24"/>
+        </w:rPr>
+        <w:t>the graph below, in which we can see</w:t>
+      </w:r>
+      <w:r>
+        <w:rPr>
+          <w:szCs w:val="24"/>
+        </w:rPr>
+        <w:t xml:space="preserve"> how, the higher the profits the riskier it becomes. </w:t>
+      </w:r>
     </w:p>
     <w:p>
       <w:pPr>
@@ -13820,49 +13900,2164 @@
           <w:szCs w:val="36"/>
         </w:rPr>
       </w:pPr>
+      <w:ins w:id="655" w:author="Ricardo... Jacome.." w:date="2019-05-27T21:05:00Z">
+        <w:r>
+          <w:rPr>
+            <w:sz w:val="36"/>
+            <w:szCs w:val="36"/>
+          </w:rPr>
+          <w:t>The Mindset</w:t>
+        </w:r>
+      </w:ins>
+    </w:p>
+    <w:p>
+      <w:pPr>
+        <w:jc w:val="both"/>
+        <w:rPr>
+          <w:szCs w:val="24"/>
+        </w:rPr>
+      </w:pPr>
+      <w:r>
+        <w:rPr>
+          <w:szCs w:val="24"/>
+        </w:rPr>
+        <w:t xml:space="preserve">When analyzing stocks, we ask some questions and search for many answers. Sometimes this poses a problem because we tend to find answers to questions that will not provide us with our </w:t>
+      </w:r>
+      <w:proofErr w:type="gramStart"/>
+      <w:r>
+        <w:rPr>
+          <w:szCs w:val="24"/>
+        </w:rPr>
+        <w:t>ultimate goal</w:t>
+      </w:r>
+      <w:proofErr w:type="gramEnd"/>
+      <w:r>
+        <w:rPr>
+          <w:szCs w:val="24"/>
+        </w:rPr>
+        <w:t>. By reading this you probably want a stable source of income and a step closer for financial independence. The first question you probably asked was how to obtain more income? The answer came in the form of investments (hence reading this book).</w:t>
+      </w:r>
+      <w:r>
+        <w:rPr>
+          <w:szCs w:val="24"/>
+        </w:rPr>
+        <w:t xml:space="preserve"> At this point, the </w:t>
+      </w:r>
+      <w:r>
+        <w:rPr>
+          <w:szCs w:val="24"/>
+        </w:rPr>
+        <w:t xml:space="preserve">next </w:t>
+      </w:r>
+      <w:r>
+        <w:rPr>
+          <w:szCs w:val="24"/>
+        </w:rPr>
+        <w:t xml:space="preserve">questions become a problem. Many investors ask: Which company should I invest in? </w:t>
+      </w:r>
+      <w:r>
+        <w:rPr>
+          <w:szCs w:val="24"/>
+        </w:rPr>
+        <w:t xml:space="preserve"> </w:t>
+      </w:r>
+      <w:r>
+        <w:rPr>
+          <w:szCs w:val="24"/>
+        </w:rPr>
+        <w:t xml:space="preserve">Which company will bring me the most money? Which company is the best?  All these questions are just too subjective and do not entail any relevant information to make a solid decision. You can get answer to these questions and still make a bad investment because the question was not even right from the very start.  Another example of a bad question: </w:t>
+      </w:r>
+      <w:r>
+        <w:rPr>
+          <w:szCs w:val="24"/>
+          <w:u w:val="single"/>
+        </w:rPr>
+        <w:t xml:space="preserve">Would you rather invest in a company that </w:t>
+      </w:r>
+      <w:r>
+        <w:rPr>
+          <w:szCs w:val="24"/>
+          <w:u w:val="single"/>
+        </w:rPr>
+        <w:t>promises</w:t>
+      </w:r>
+      <w:r>
+        <w:rPr>
+          <w:szCs w:val="24"/>
+          <w:u w:val="single"/>
+        </w:rPr>
+        <w:t xml:space="preserve"> more money or less money?</w:t>
+      </w:r>
+      <w:r>
+        <w:rPr>
+          <w:szCs w:val="24"/>
+        </w:rPr>
+        <w:t xml:space="preserve"> This is the type of question that</w:t>
+      </w:r>
+      <w:r>
+        <w:rPr>
+          <w:szCs w:val="24"/>
+        </w:rPr>
+        <w:t xml:space="preserve"> any person would disregard as unnecessary. Now let us look at a question that can have the same answers: </w:t>
+      </w:r>
+      <w:r>
+        <w:rPr>
+          <w:szCs w:val="24"/>
+          <w:u w:val="single"/>
+        </w:rPr>
+        <w:t>Would you rather invest in a risky company or a secure one?</w:t>
+      </w:r>
+      <w:r>
+        <w:rPr>
+          <w:szCs w:val="24"/>
+        </w:rPr>
+        <w:t xml:space="preserve"> </w:t>
+      </w:r>
+      <w:r>
+        <w:rPr>
+          <w:szCs w:val="24"/>
+        </w:rPr>
+        <w:t xml:space="preserve"> Even if a company promises a higher rate of return than others, the risk involved is a factor that needs to be </w:t>
+      </w:r>
+      <w:proofErr w:type="gramStart"/>
+      <w:r>
+        <w:rPr>
+          <w:szCs w:val="24"/>
+        </w:rPr>
+        <w:t>taken into account</w:t>
+      </w:r>
+      <w:proofErr w:type="gramEnd"/>
+      <w:r>
+        <w:rPr>
+          <w:szCs w:val="24"/>
+        </w:rPr>
+        <w:t xml:space="preserve"> in order to make </w:t>
+      </w:r>
+      <w:r>
+        <w:rPr>
+          <w:szCs w:val="24"/>
+        </w:rPr>
+        <w:t xml:space="preserve">a wise decision. Sometimes we need to even ask extra questions to our original one to have a complete picture of the company. </w:t>
+      </w:r>
+      <w:r>
+        <w:rPr>
+          <w:szCs w:val="24"/>
+          <w:u w:val="single"/>
+        </w:rPr>
+        <w:t xml:space="preserve">Would you rather invest in a company that promises more money </w:t>
+      </w:r>
+      <w:r>
+        <w:rPr>
+          <w:szCs w:val="24"/>
+          <w:u w:val="single"/>
+        </w:rPr>
+        <w:t xml:space="preserve">now with a really high risk of losing everything </w:t>
+      </w:r>
+      <w:r>
+        <w:rPr>
+          <w:szCs w:val="24"/>
+          <w:u w:val="single"/>
+        </w:rPr>
+        <w:t>o</w:t>
+      </w:r>
+      <w:r>
+        <w:rPr>
+          <w:szCs w:val="24"/>
+          <w:u w:val="single"/>
+        </w:rPr>
+        <w:t>r a company that provides a secure rate for a smaller return for many years</w:t>
+      </w:r>
+      <w:r>
+        <w:rPr>
+          <w:szCs w:val="24"/>
+          <w:u w:val="single"/>
+        </w:rPr>
+        <w:t>?</w:t>
+      </w:r>
+      <w:r>
+        <w:rPr>
+          <w:szCs w:val="24"/>
+        </w:rPr>
+        <w:t xml:space="preserve"> Never underestimate the power of compounding with time. This means that a small and secure return of profits will bring more money to your wallet on the long run compared to any quick, high-risk, high-return stock.</w:t>
+      </w:r>
+    </w:p>
+    <w:p>
+      <w:pPr>
+        <w:jc w:val="both"/>
+        <w:rPr>
+          <w:szCs w:val="24"/>
+        </w:rPr>
+      </w:pPr>
+      <w:r>
+        <w:rPr>
+          <w:szCs w:val="24"/>
+        </w:rPr>
+        <w:t>An example of this will be illustrated with the next chart. Consider two options, Investment Plan A and Investment Plan B, both contain $</w:t>
+      </w:r>
+      <w:r>
+        <w:rPr>
+          <w:szCs w:val="24"/>
+        </w:rPr>
+        <w:t>48</w:t>
+      </w:r>
+      <w:r>
+        <w:rPr>
+          <w:szCs w:val="24"/>
+        </w:rPr>
+        <w:t>0</w:t>
+      </w:r>
+      <w:r>
+        <w:rPr>
+          <w:szCs w:val="24"/>
+        </w:rPr>
+        <w:t>0</w:t>
+      </w:r>
+      <w:r>
+        <w:rPr>
+          <w:szCs w:val="24"/>
+        </w:rPr>
+        <w:t xml:space="preserve"> dollars invested initially in </w:t>
+      </w:r>
+      <w:r>
+        <w:rPr>
+          <w:szCs w:val="24"/>
+        </w:rPr>
+        <w:t>6</w:t>
+      </w:r>
+      <w:r>
+        <w:rPr>
+          <w:szCs w:val="24"/>
+        </w:rPr>
+        <w:t xml:space="preserve"> different stocks (giving an initial investment of $80 per stock).</w:t>
+      </w:r>
+      <w:r>
+        <w:rPr>
+          <w:szCs w:val="24"/>
+        </w:rPr>
+        <w:t xml:space="preserve"> Plan A has only high-risk, high-return investments, and </w:t>
+      </w:r>
+      <w:r>
+        <w:rPr>
+          <w:szCs w:val="24"/>
+        </w:rPr>
+        <w:lastRenderedPageBreak/>
+        <w:t>Plan B contains only low-risk, low-return investments. Let us look at the performance of these stocks.</w:t>
+      </w:r>
+      <w:r>
+        <w:rPr>
+          <w:szCs w:val="24"/>
+        </w:rPr>
+        <w:t xml:space="preserve"> Just as a note, the parenthesis on the total indicates a negative value, this format is usually used in accounting. </w:t>
+      </w:r>
+      <w:r>
+        <w:rPr>
+          <w:szCs w:val="24"/>
+        </w:rPr>
+        <w:t xml:space="preserve"> </w:t>
+      </w:r>
+    </w:p>
+    <w:tbl>
+      <w:tblPr>
+        <w:tblStyle w:val="TableGrid"/>
+        <w:tblW w:w="0" w:type="auto"/>
+        <w:tblLayout w:type="fixed"/>
+        <w:tblLook w:val="04A0" w:firstRow="1" w:lastRow="0" w:firstColumn="1" w:lastColumn="0" w:noHBand="0" w:noVBand="1"/>
+      </w:tblPr>
+      <w:tblGrid>
+        <w:gridCol w:w="1345"/>
+        <w:gridCol w:w="1350"/>
+        <w:gridCol w:w="1170"/>
+        <w:gridCol w:w="1170"/>
+        <w:gridCol w:w="1170"/>
+        <w:gridCol w:w="1350"/>
+        <w:gridCol w:w="1080"/>
+      </w:tblGrid>
+      <w:tr>
+        <w:tc>
+          <w:tcPr>
+            <w:tcW w:w="8635" w:type="dxa"/>
+            <w:gridSpan w:val="7"/>
+          </w:tcPr>
+          <w:p>
+            <w:pPr>
+              <w:jc w:val="center"/>
+              <w:rPr>
+                <w:szCs w:val="24"/>
+              </w:rPr>
+            </w:pPr>
+            <w:r>
+              <w:rPr>
+                <w:szCs w:val="24"/>
+              </w:rPr>
+              <w:t>Investment Plan A: High-Risk, High-Return</w:t>
+            </w:r>
+          </w:p>
+        </w:tc>
+      </w:tr>
+      <w:tr>
+        <w:tc>
+          <w:tcPr>
+            <w:tcW w:w="1345" w:type="dxa"/>
+          </w:tcPr>
+          <w:p>
+            <w:pPr>
+              <w:jc w:val="center"/>
+              <w:rPr>
+                <w:szCs w:val="24"/>
+              </w:rPr>
+            </w:pPr>
+            <w:r>
+              <w:rPr>
+                <w:szCs w:val="24"/>
+              </w:rPr>
+              <w:t>Initial Price</w:t>
+            </w:r>
+          </w:p>
+        </w:tc>
+        <w:tc>
+          <w:tcPr>
+            <w:tcW w:w="1350" w:type="dxa"/>
+          </w:tcPr>
+          <w:p>
+            <w:pPr>
+              <w:jc w:val="right"/>
+              <w:rPr>
+                <w:szCs w:val="24"/>
+              </w:rPr>
+            </w:pPr>
+            <w:r>
+              <w:rPr>
+                <w:szCs w:val="24"/>
+              </w:rPr>
+              <w:t>$80</w:t>
+            </w:r>
+            <w:r>
+              <w:rPr>
+                <w:szCs w:val="24"/>
+              </w:rPr>
+              <w:t>0</w:t>
+            </w:r>
+          </w:p>
+        </w:tc>
+        <w:tc>
+          <w:tcPr>
+            <w:tcW w:w="1170" w:type="dxa"/>
+          </w:tcPr>
+          <w:p>
+            <w:pPr>
+              <w:jc w:val="right"/>
+              <w:rPr>
+                <w:szCs w:val="24"/>
+              </w:rPr>
+            </w:pPr>
+            <w:r>
+              <w:rPr>
+                <w:szCs w:val="24"/>
+              </w:rPr>
+              <w:t>$8</w:t>
+            </w:r>
+            <w:r>
+              <w:rPr>
+                <w:szCs w:val="24"/>
+              </w:rPr>
+              <w:t>0</w:t>
+            </w:r>
+            <w:r>
+              <w:rPr>
+                <w:szCs w:val="24"/>
+              </w:rPr>
+              <w:t>0</w:t>
+            </w:r>
+          </w:p>
+        </w:tc>
+        <w:tc>
+          <w:tcPr>
+            <w:tcW w:w="1170" w:type="dxa"/>
+          </w:tcPr>
+          <w:p>
+            <w:pPr>
+              <w:jc w:val="right"/>
+              <w:rPr>
+                <w:szCs w:val="24"/>
+              </w:rPr>
+            </w:pPr>
+            <w:r>
+              <w:rPr>
+                <w:szCs w:val="24"/>
+              </w:rPr>
+              <w:t>$8</w:t>
+            </w:r>
+            <w:r>
+              <w:rPr>
+                <w:szCs w:val="24"/>
+              </w:rPr>
+              <w:t>0</w:t>
+            </w:r>
+            <w:r>
+              <w:rPr>
+                <w:szCs w:val="24"/>
+              </w:rPr>
+              <w:t>0</w:t>
+            </w:r>
+          </w:p>
+        </w:tc>
+        <w:tc>
+          <w:tcPr>
+            <w:tcW w:w="1170" w:type="dxa"/>
+          </w:tcPr>
+          <w:p>
+            <w:pPr>
+              <w:jc w:val="right"/>
+              <w:rPr>
+                <w:szCs w:val="24"/>
+              </w:rPr>
+            </w:pPr>
+            <w:r>
+              <w:rPr>
+                <w:szCs w:val="24"/>
+              </w:rPr>
+              <w:t>$8</w:t>
+            </w:r>
+            <w:r>
+              <w:rPr>
+                <w:szCs w:val="24"/>
+              </w:rPr>
+              <w:t>0</w:t>
+            </w:r>
+            <w:r>
+              <w:rPr>
+                <w:szCs w:val="24"/>
+              </w:rPr>
+              <w:t>0</w:t>
+            </w:r>
+          </w:p>
+        </w:tc>
+        <w:tc>
+          <w:tcPr>
+            <w:tcW w:w="1350" w:type="dxa"/>
+          </w:tcPr>
+          <w:p>
+            <w:pPr>
+              <w:jc w:val="right"/>
+              <w:rPr>
+                <w:szCs w:val="24"/>
+              </w:rPr>
+            </w:pPr>
+            <w:r>
+              <w:rPr>
+                <w:szCs w:val="24"/>
+              </w:rPr>
+              <w:t>$8</w:t>
+            </w:r>
+            <w:r>
+              <w:rPr>
+                <w:szCs w:val="24"/>
+              </w:rPr>
+              <w:t>0</w:t>
+            </w:r>
+            <w:r>
+              <w:rPr>
+                <w:szCs w:val="24"/>
+              </w:rPr>
+              <w:t>0</w:t>
+            </w:r>
+          </w:p>
+        </w:tc>
+        <w:tc>
+          <w:tcPr>
+            <w:tcW w:w="1080" w:type="dxa"/>
+          </w:tcPr>
+          <w:p>
+            <w:pPr>
+              <w:jc w:val="right"/>
+              <w:rPr>
+                <w:szCs w:val="24"/>
+              </w:rPr>
+            </w:pPr>
+            <w:r>
+              <w:rPr>
+                <w:szCs w:val="24"/>
+              </w:rPr>
+              <w:t>$8</w:t>
+            </w:r>
+            <w:r>
+              <w:rPr>
+                <w:szCs w:val="24"/>
+              </w:rPr>
+              <w:t>0</w:t>
+            </w:r>
+            <w:r>
+              <w:rPr>
+                <w:szCs w:val="24"/>
+              </w:rPr>
+              <w:t>0</w:t>
+            </w:r>
+          </w:p>
+        </w:tc>
+      </w:tr>
+      <w:tr>
+        <w:tc>
+          <w:tcPr>
+            <w:tcW w:w="1345" w:type="dxa"/>
+          </w:tcPr>
+          <w:p>
+            <w:pPr>
+              <w:rPr>
+                <w:szCs w:val="24"/>
+              </w:rPr>
+            </w:pPr>
+            <w:r>
+              <w:rPr>
+                <w:szCs w:val="24"/>
+              </w:rPr>
+              <w:t>1-Month</w:t>
+            </w:r>
+          </w:p>
+        </w:tc>
+        <w:tc>
+          <w:tcPr>
+            <w:tcW w:w="1350" w:type="dxa"/>
+          </w:tcPr>
+          <w:p>
+            <w:pPr>
+              <w:jc w:val="right"/>
+              <w:rPr>
+                <w:szCs w:val="24"/>
+              </w:rPr>
+            </w:pPr>
+            <w:r>
+              <w:rPr>
+                <w:szCs w:val="24"/>
+              </w:rPr>
+              <w:t>$752.56</w:t>
+            </w:r>
+          </w:p>
+        </w:tc>
+        <w:tc>
+          <w:tcPr>
+            <w:tcW w:w="1170" w:type="dxa"/>
+          </w:tcPr>
+          <w:p>
+            <w:pPr>
+              <w:jc w:val="right"/>
+              <w:rPr>
+                <w:szCs w:val="24"/>
+              </w:rPr>
+            </w:pPr>
+            <w:r>
+              <w:rPr>
+                <w:szCs w:val="24"/>
+              </w:rPr>
+              <w:t>$702.23</w:t>
+            </w:r>
+          </w:p>
+        </w:tc>
+        <w:tc>
+          <w:tcPr>
+            <w:tcW w:w="1170" w:type="dxa"/>
+          </w:tcPr>
+          <w:p>
+            <w:pPr>
+              <w:jc w:val="right"/>
+              <w:rPr>
+                <w:szCs w:val="24"/>
+              </w:rPr>
+            </w:pPr>
+            <w:r>
+              <w:rPr>
+                <w:szCs w:val="24"/>
+              </w:rPr>
+              <w:t>$992.67</w:t>
+            </w:r>
+          </w:p>
+        </w:tc>
+        <w:tc>
+          <w:tcPr>
+            <w:tcW w:w="1170" w:type="dxa"/>
+          </w:tcPr>
+          <w:p>
+            <w:pPr>
+              <w:jc w:val="right"/>
+              <w:rPr>
+                <w:szCs w:val="24"/>
+              </w:rPr>
+            </w:pPr>
+            <w:r>
+              <w:rPr>
+                <w:szCs w:val="24"/>
+              </w:rPr>
+              <w:t>$628.14</w:t>
+            </w:r>
+          </w:p>
+        </w:tc>
+        <w:tc>
+          <w:tcPr>
+            <w:tcW w:w="1350" w:type="dxa"/>
+          </w:tcPr>
+          <w:p>
+            <w:pPr>
+              <w:jc w:val="right"/>
+              <w:rPr>
+                <w:szCs w:val="24"/>
+              </w:rPr>
+            </w:pPr>
+            <w:r>
+              <w:rPr>
+                <w:szCs w:val="24"/>
+              </w:rPr>
+              <w:t>$1101.12</w:t>
+            </w:r>
+          </w:p>
+        </w:tc>
+        <w:tc>
+          <w:tcPr>
+            <w:tcW w:w="1080" w:type="dxa"/>
+          </w:tcPr>
+          <w:p>
+            <w:pPr>
+              <w:jc w:val="right"/>
+              <w:rPr>
+                <w:szCs w:val="24"/>
+              </w:rPr>
+            </w:pPr>
+            <w:r>
+              <w:rPr>
+                <w:szCs w:val="24"/>
+              </w:rPr>
+              <w:t>$733.15</w:t>
+            </w:r>
+          </w:p>
+        </w:tc>
+      </w:tr>
+      <w:tr>
+        <w:tc>
+          <w:tcPr>
+            <w:tcW w:w="1345" w:type="dxa"/>
+          </w:tcPr>
+          <w:p>
+            <w:pPr>
+              <w:rPr>
+                <w:szCs w:val="24"/>
+              </w:rPr>
+            </w:pPr>
+            <w:r>
+              <w:rPr>
+                <w:szCs w:val="24"/>
+              </w:rPr>
+              <w:t>6-Month</w:t>
+            </w:r>
+          </w:p>
+        </w:tc>
+        <w:tc>
+          <w:tcPr>
+            <w:tcW w:w="1350" w:type="dxa"/>
+          </w:tcPr>
+          <w:p>
+            <w:pPr>
+              <w:jc w:val="right"/>
+              <w:rPr>
+                <w:szCs w:val="24"/>
+              </w:rPr>
+            </w:pPr>
+            <w:r>
+              <w:rPr>
+                <w:szCs w:val="24"/>
+              </w:rPr>
+              <w:t>$634.34</w:t>
+            </w:r>
+          </w:p>
+        </w:tc>
+        <w:tc>
+          <w:tcPr>
+            <w:tcW w:w="1170" w:type="dxa"/>
+          </w:tcPr>
+          <w:p>
+            <w:pPr>
+              <w:jc w:val="right"/>
+              <w:rPr>
+                <w:szCs w:val="24"/>
+              </w:rPr>
+            </w:pPr>
+            <w:r>
+              <w:rPr>
+                <w:szCs w:val="24"/>
+              </w:rPr>
+              <w:t>$683.32</w:t>
+            </w:r>
+          </w:p>
+        </w:tc>
+        <w:tc>
+          <w:tcPr>
+            <w:tcW w:w="1170" w:type="dxa"/>
+          </w:tcPr>
+          <w:p>
+            <w:pPr>
+              <w:jc w:val="right"/>
+              <w:rPr>
+                <w:szCs w:val="24"/>
+              </w:rPr>
+            </w:pPr>
+            <w:r>
+              <w:rPr>
+                <w:szCs w:val="24"/>
+              </w:rPr>
+              <w:t>$826.12</w:t>
+            </w:r>
+          </w:p>
+        </w:tc>
+        <w:tc>
+          <w:tcPr>
+            <w:tcW w:w="1170" w:type="dxa"/>
+          </w:tcPr>
+          <w:p>
+            <w:pPr>
+              <w:jc w:val="right"/>
+              <w:rPr>
+                <w:szCs w:val="24"/>
+              </w:rPr>
+            </w:pPr>
+            <w:r>
+              <w:rPr>
+                <w:szCs w:val="24"/>
+              </w:rPr>
+              <w:t>$598.12</w:t>
+            </w:r>
+          </w:p>
+        </w:tc>
+        <w:tc>
+          <w:tcPr>
+            <w:tcW w:w="1350" w:type="dxa"/>
+          </w:tcPr>
+          <w:p>
+            <w:pPr>
+              <w:jc w:val="right"/>
+              <w:rPr>
+                <w:szCs w:val="24"/>
+              </w:rPr>
+            </w:pPr>
+            <w:r>
+              <w:rPr>
+                <w:szCs w:val="24"/>
+              </w:rPr>
+              <w:t>$</w:t>
+            </w:r>
+            <w:r>
+              <w:rPr>
+                <w:szCs w:val="24"/>
+              </w:rPr>
+              <w:t>9</w:t>
+            </w:r>
+            <w:r>
+              <w:rPr>
+                <w:szCs w:val="24"/>
+              </w:rPr>
+              <w:t>45.23</w:t>
+            </w:r>
+          </w:p>
+        </w:tc>
+        <w:tc>
+          <w:tcPr>
+            <w:tcW w:w="1080" w:type="dxa"/>
+          </w:tcPr>
+          <w:p>
+            <w:pPr>
+              <w:jc w:val="right"/>
+              <w:rPr>
+                <w:szCs w:val="24"/>
+              </w:rPr>
+            </w:pPr>
+            <w:r>
+              <w:rPr>
+                <w:szCs w:val="24"/>
+              </w:rPr>
+              <w:t>$789.32</w:t>
+            </w:r>
+          </w:p>
+        </w:tc>
+      </w:tr>
+      <w:tr>
+        <w:tc>
+          <w:tcPr>
+            <w:tcW w:w="1345" w:type="dxa"/>
+          </w:tcPr>
+          <w:p>
+            <w:pPr>
+              <w:rPr>
+                <w:szCs w:val="24"/>
+              </w:rPr>
+            </w:pPr>
+            <w:r>
+              <w:rPr>
+                <w:szCs w:val="24"/>
+              </w:rPr>
+              <w:t>9-Month</w:t>
+            </w:r>
+          </w:p>
+        </w:tc>
+        <w:tc>
+          <w:tcPr>
+            <w:tcW w:w="1350" w:type="dxa"/>
+          </w:tcPr>
+          <w:p>
+            <w:pPr>
+              <w:jc w:val="right"/>
+              <w:rPr>
+                <w:szCs w:val="24"/>
+              </w:rPr>
+            </w:pPr>
+            <w:r>
+              <w:rPr>
+                <w:szCs w:val="24"/>
+              </w:rPr>
+              <w:t>$588.12</w:t>
+            </w:r>
+          </w:p>
+        </w:tc>
+        <w:tc>
+          <w:tcPr>
+            <w:tcW w:w="1170" w:type="dxa"/>
+          </w:tcPr>
+          <w:p>
+            <w:pPr>
+              <w:jc w:val="right"/>
+              <w:rPr>
+                <w:szCs w:val="24"/>
+              </w:rPr>
+            </w:pPr>
+            <w:r>
+              <w:rPr>
+                <w:szCs w:val="24"/>
+              </w:rPr>
+              <w:t>$682.89</w:t>
+            </w:r>
+          </w:p>
+        </w:tc>
+        <w:tc>
+          <w:tcPr>
+            <w:tcW w:w="1170" w:type="dxa"/>
+          </w:tcPr>
+          <w:p>
+            <w:pPr>
+              <w:jc w:val="right"/>
+              <w:rPr>
+                <w:szCs w:val="24"/>
+              </w:rPr>
+            </w:pPr>
+            <w:r>
+              <w:rPr>
+                <w:szCs w:val="24"/>
+              </w:rPr>
+              <w:t>$701.75</w:t>
+            </w:r>
+          </w:p>
+        </w:tc>
+        <w:tc>
+          <w:tcPr>
+            <w:tcW w:w="1170" w:type="dxa"/>
+          </w:tcPr>
+          <w:p>
+            <w:pPr>
+              <w:jc w:val="right"/>
+              <w:rPr>
+                <w:szCs w:val="24"/>
+              </w:rPr>
+            </w:pPr>
+            <w:r>
+              <w:rPr>
+                <w:szCs w:val="24"/>
+              </w:rPr>
+              <w:t>$636.35</w:t>
+            </w:r>
+          </w:p>
+        </w:tc>
+        <w:tc>
+          <w:tcPr>
+            <w:tcW w:w="1350" w:type="dxa"/>
+          </w:tcPr>
+          <w:p>
+            <w:pPr>
+              <w:jc w:val="right"/>
+              <w:rPr>
+                <w:szCs w:val="24"/>
+              </w:rPr>
+            </w:pPr>
+            <w:r>
+              <w:rPr>
+                <w:szCs w:val="24"/>
+              </w:rPr>
+              <w:t>$</w:t>
+            </w:r>
+            <w:r>
+              <w:rPr>
+                <w:szCs w:val="24"/>
+              </w:rPr>
+              <w:t>9</w:t>
+            </w:r>
+            <w:r>
+              <w:rPr>
+                <w:szCs w:val="24"/>
+              </w:rPr>
+              <w:t>51.43</w:t>
+            </w:r>
+          </w:p>
+        </w:tc>
+        <w:tc>
+          <w:tcPr>
+            <w:tcW w:w="1080" w:type="dxa"/>
+          </w:tcPr>
+          <w:p>
+            <w:pPr>
+              <w:jc w:val="right"/>
+              <w:rPr>
+                <w:szCs w:val="24"/>
+              </w:rPr>
+            </w:pPr>
+            <w:r>
+              <w:rPr>
+                <w:szCs w:val="24"/>
+              </w:rPr>
+              <w:t>$814.81</w:t>
+            </w:r>
+          </w:p>
+        </w:tc>
+      </w:tr>
+      <w:tr>
+        <w:tc>
+          <w:tcPr>
+            <w:tcW w:w="1345" w:type="dxa"/>
+          </w:tcPr>
+          <w:p>
+            <w:pPr>
+              <w:rPr>
+                <w:szCs w:val="24"/>
+              </w:rPr>
+            </w:pPr>
+            <w:r>
+              <w:rPr>
+                <w:szCs w:val="24"/>
+              </w:rPr>
+              <w:t>Total</w:t>
+            </w:r>
+          </w:p>
+        </w:tc>
+        <w:tc>
+          <w:tcPr>
+            <w:tcW w:w="1350" w:type="dxa"/>
+          </w:tcPr>
+          <w:p>
+            <w:pPr>
+              <w:jc w:val="right"/>
+              <w:rPr>
+                <w:szCs w:val="24"/>
+              </w:rPr>
+            </w:pPr>
+            <w:r>
+              <w:rPr>
+                <w:szCs w:val="24"/>
+              </w:rPr>
+              <w:t>$(211.88)</w:t>
+            </w:r>
+          </w:p>
+        </w:tc>
+        <w:tc>
+          <w:tcPr>
+            <w:tcW w:w="1170" w:type="dxa"/>
+          </w:tcPr>
+          <w:p>
+            <w:pPr>
+              <w:jc w:val="right"/>
+              <w:rPr>
+                <w:szCs w:val="24"/>
+              </w:rPr>
+            </w:pPr>
+            <w:r>
+              <w:rPr>
+                <w:szCs w:val="24"/>
+              </w:rPr>
+              <w:t>$(117.11)</w:t>
+            </w:r>
+          </w:p>
+        </w:tc>
+        <w:tc>
+          <w:tcPr>
+            <w:tcW w:w="1170" w:type="dxa"/>
+          </w:tcPr>
+          <w:p>
+            <w:pPr>
+              <w:jc w:val="right"/>
+              <w:rPr>
+                <w:szCs w:val="24"/>
+              </w:rPr>
+            </w:pPr>
+            <w:r>
+              <w:rPr>
+                <w:szCs w:val="24"/>
+              </w:rPr>
+              <w:t>$(98.25)</w:t>
+            </w:r>
+          </w:p>
+        </w:tc>
+        <w:tc>
+          <w:tcPr>
+            <w:tcW w:w="1170" w:type="dxa"/>
+          </w:tcPr>
+          <w:p>
+            <w:pPr>
+              <w:jc w:val="right"/>
+              <w:rPr>
+                <w:szCs w:val="24"/>
+              </w:rPr>
+            </w:pPr>
+            <w:r>
+              <w:rPr>
+                <w:szCs w:val="24"/>
+              </w:rPr>
+              <w:t>$(163.65)</w:t>
+            </w:r>
+          </w:p>
+        </w:tc>
+        <w:tc>
+          <w:tcPr>
+            <w:tcW w:w="1350" w:type="dxa"/>
+          </w:tcPr>
+          <w:p>
+            <w:pPr>
+              <w:jc w:val="right"/>
+              <w:rPr>
+                <w:szCs w:val="24"/>
+              </w:rPr>
+            </w:pPr>
+            <w:r>
+              <w:rPr>
+                <w:szCs w:val="24"/>
+              </w:rPr>
+              <w:t>$151.43</w:t>
+            </w:r>
+          </w:p>
+        </w:tc>
+        <w:tc>
+          <w:tcPr>
+            <w:tcW w:w="1080" w:type="dxa"/>
+          </w:tcPr>
+          <w:p>
+            <w:pPr>
+              <w:jc w:val="right"/>
+              <w:rPr>
+                <w:szCs w:val="24"/>
+              </w:rPr>
+            </w:pPr>
+            <w:r>
+              <w:rPr>
+                <w:szCs w:val="24"/>
+              </w:rPr>
+              <w:t>$14.81</w:t>
+            </w:r>
+          </w:p>
+        </w:tc>
+      </w:tr>
+    </w:tbl>
+    <w:p>
+      <w:pPr>
+        <w:rPr>
+          <w:szCs w:val="24"/>
+        </w:rPr>
+      </w:pPr>
+    </w:p>
+    <w:tbl>
+      <w:tblPr>
+        <w:tblStyle w:val="TableGrid"/>
+        <w:tblW w:w="0" w:type="auto"/>
+        <w:tblLayout w:type="fixed"/>
+        <w:tblLook w:val="04A0" w:firstRow="1" w:lastRow="0" w:firstColumn="1" w:lastColumn="0" w:noHBand="0" w:noVBand="1"/>
+      </w:tblPr>
+      <w:tblGrid>
+        <w:gridCol w:w="1345"/>
+        <w:gridCol w:w="1350"/>
+        <w:gridCol w:w="1170"/>
+        <w:gridCol w:w="1170"/>
+        <w:gridCol w:w="1170"/>
+        <w:gridCol w:w="1350"/>
+        <w:gridCol w:w="1080"/>
+      </w:tblGrid>
+      <w:tr>
+        <w:tc>
+          <w:tcPr>
+            <w:tcW w:w="8635" w:type="dxa"/>
+            <w:gridSpan w:val="7"/>
+          </w:tcPr>
+          <w:p>
+            <w:pPr>
+              <w:jc w:val="center"/>
+              <w:rPr>
+                <w:szCs w:val="24"/>
+              </w:rPr>
+            </w:pPr>
+            <w:r>
+              <w:rPr>
+                <w:szCs w:val="24"/>
+              </w:rPr>
+              <w:t>Investment Plan B: Low-Risk, Low-Return</w:t>
+            </w:r>
+          </w:p>
+        </w:tc>
+      </w:tr>
+      <w:tr>
+        <w:tc>
+          <w:tcPr>
+            <w:tcW w:w="1345" w:type="dxa"/>
+          </w:tcPr>
+          <w:p>
+            <w:pPr>
+              <w:jc w:val="center"/>
+              <w:rPr>
+                <w:szCs w:val="24"/>
+              </w:rPr>
+            </w:pPr>
+            <w:r>
+              <w:rPr>
+                <w:szCs w:val="24"/>
+              </w:rPr>
+              <w:t>Initial Price</w:t>
+            </w:r>
+          </w:p>
+        </w:tc>
+        <w:tc>
+          <w:tcPr>
+            <w:tcW w:w="1350" w:type="dxa"/>
+          </w:tcPr>
+          <w:p>
+            <w:pPr>
+              <w:jc w:val="right"/>
+              <w:rPr>
+                <w:szCs w:val="24"/>
+              </w:rPr>
+            </w:pPr>
+            <w:r>
+              <w:rPr>
+                <w:szCs w:val="24"/>
+              </w:rPr>
+              <w:t>$80</w:t>
+            </w:r>
+            <w:r>
+              <w:rPr>
+                <w:szCs w:val="24"/>
+              </w:rPr>
+              <w:t>0</w:t>
+            </w:r>
+          </w:p>
+        </w:tc>
+        <w:tc>
+          <w:tcPr>
+            <w:tcW w:w="1170" w:type="dxa"/>
+          </w:tcPr>
+          <w:p>
+            <w:pPr>
+              <w:jc w:val="right"/>
+              <w:rPr>
+                <w:szCs w:val="24"/>
+              </w:rPr>
+            </w:pPr>
+            <w:r>
+              <w:rPr>
+                <w:szCs w:val="24"/>
+              </w:rPr>
+              <w:t>$8</w:t>
+            </w:r>
+            <w:r>
+              <w:rPr>
+                <w:szCs w:val="24"/>
+              </w:rPr>
+              <w:t>0</w:t>
+            </w:r>
+            <w:r>
+              <w:rPr>
+                <w:szCs w:val="24"/>
+              </w:rPr>
+              <w:t>0</w:t>
+            </w:r>
+          </w:p>
+        </w:tc>
+        <w:tc>
+          <w:tcPr>
+            <w:tcW w:w="1170" w:type="dxa"/>
+          </w:tcPr>
+          <w:p>
+            <w:pPr>
+              <w:jc w:val="right"/>
+              <w:rPr>
+                <w:szCs w:val="24"/>
+              </w:rPr>
+            </w:pPr>
+            <w:r>
+              <w:rPr>
+                <w:szCs w:val="24"/>
+              </w:rPr>
+              <w:t>$8</w:t>
+            </w:r>
+            <w:r>
+              <w:rPr>
+                <w:szCs w:val="24"/>
+              </w:rPr>
+              <w:t>0</w:t>
+            </w:r>
+            <w:r>
+              <w:rPr>
+                <w:szCs w:val="24"/>
+              </w:rPr>
+              <w:t>0</w:t>
+            </w:r>
+          </w:p>
+        </w:tc>
+        <w:tc>
+          <w:tcPr>
+            <w:tcW w:w="1170" w:type="dxa"/>
+          </w:tcPr>
+          <w:p>
+            <w:pPr>
+              <w:jc w:val="right"/>
+              <w:rPr>
+                <w:szCs w:val="24"/>
+              </w:rPr>
+            </w:pPr>
+            <w:r>
+              <w:rPr>
+                <w:szCs w:val="24"/>
+              </w:rPr>
+              <w:t>$8</w:t>
+            </w:r>
+            <w:r>
+              <w:rPr>
+                <w:szCs w:val="24"/>
+              </w:rPr>
+              <w:t>0</w:t>
+            </w:r>
+            <w:r>
+              <w:rPr>
+                <w:szCs w:val="24"/>
+              </w:rPr>
+              <w:t>0</w:t>
+            </w:r>
+          </w:p>
+        </w:tc>
+        <w:tc>
+          <w:tcPr>
+            <w:tcW w:w="1350" w:type="dxa"/>
+          </w:tcPr>
+          <w:p>
+            <w:pPr>
+              <w:jc w:val="right"/>
+              <w:rPr>
+                <w:szCs w:val="24"/>
+              </w:rPr>
+            </w:pPr>
+            <w:r>
+              <w:rPr>
+                <w:szCs w:val="24"/>
+              </w:rPr>
+              <w:t>$8</w:t>
+            </w:r>
+            <w:r>
+              <w:rPr>
+                <w:szCs w:val="24"/>
+              </w:rPr>
+              <w:t>0</w:t>
+            </w:r>
+            <w:r>
+              <w:rPr>
+                <w:szCs w:val="24"/>
+              </w:rPr>
+              <w:t>0</w:t>
+            </w:r>
+          </w:p>
+        </w:tc>
+        <w:tc>
+          <w:tcPr>
+            <w:tcW w:w="1080" w:type="dxa"/>
+          </w:tcPr>
+          <w:p>
+            <w:pPr>
+              <w:jc w:val="right"/>
+              <w:rPr>
+                <w:szCs w:val="24"/>
+              </w:rPr>
+            </w:pPr>
+            <w:r>
+              <w:rPr>
+                <w:szCs w:val="24"/>
+              </w:rPr>
+              <w:t>$8</w:t>
+            </w:r>
+            <w:r>
+              <w:rPr>
+                <w:szCs w:val="24"/>
+              </w:rPr>
+              <w:t>0</w:t>
+            </w:r>
+            <w:r>
+              <w:rPr>
+                <w:szCs w:val="24"/>
+              </w:rPr>
+              <w:t>0</w:t>
+            </w:r>
+          </w:p>
+        </w:tc>
+      </w:tr>
+      <w:tr>
+        <w:tc>
+          <w:tcPr>
+            <w:tcW w:w="1345" w:type="dxa"/>
+          </w:tcPr>
+          <w:p>
+            <w:pPr>
+              <w:rPr>
+                <w:szCs w:val="24"/>
+              </w:rPr>
+            </w:pPr>
+            <w:r>
+              <w:rPr>
+                <w:szCs w:val="24"/>
+              </w:rPr>
+              <w:t>1-Month</w:t>
+            </w:r>
+          </w:p>
+        </w:tc>
+        <w:tc>
+          <w:tcPr>
+            <w:tcW w:w="1350" w:type="dxa"/>
+          </w:tcPr>
+          <w:p>
+            <w:pPr>
+              <w:jc w:val="right"/>
+              <w:rPr>
+                <w:szCs w:val="24"/>
+              </w:rPr>
+            </w:pPr>
+            <w:r>
+              <w:rPr>
+                <w:szCs w:val="24"/>
+              </w:rPr>
+              <w:t>$</w:t>
+            </w:r>
+            <w:r>
+              <w:rPr>
+                <w:szCs w:val="24"/>
+              </w:rPr>
+              <w:t>803.30</w:t>
+            </w:r>
+          </w:p>
+        </w:tc>
+        <w:tc>
+          <w:tcPr>
+            <w:tcW w:w="1170" w:type="dxa"/>
+          </w:tcPr>
+          <w:p>
+            <w:pPr>
+              <w:jc w:val="right"/>
+              <w:rPr>
+                <w:szCs w:val="24"/>
+              </w:rPr>
+            </w:pPr>
+            <w:r>
+              <w:rPr>
+                <w:szCs w:val="24"/>
+              </w:rPr>
+              <w:t>$</w:t>
+            </w:r>
+            <w:r>
+              <w:rPr>
+                <w:szCs w:val="24"/>
+              </w:rPr>
+              <w:t>805.34</w:t>
+            </w:r>
+          </w:p>
+        </w:tc>
+        <w:tc>
+          <w:tcPr>
+            <w:tcW w:w="1170" w:type="dxa"/>
+          </w:tcPr>
+          <w:p>
+            <w:pPr>
+              <w:jc w:val="right"/>
+              <w:rPr>
+                <w:szCs w:val="24"/>
+              </w:rPr>
+            </w:pPr>
+            <w:r>
+              <w:rPr>
+                <w:szCs w:val="24"/>
+              </w:rPr>
+              <w:t>$</w:t>
+            </w:r>
+            <w:r>
+              <w:rPr>
+                <w:szCs w:val="24"/>
+              </w:rPr>
+              <w:t>802.52</w:t>
+            </w:r>
+          </w:p>
+        </w:tc>
+        <w:tc>
+          <w:tcPr>
+            <w:tcW w:w="1170" w:type="dxa"/>
+          </w:tcPr>
+          <w:p>
+            <w:pPr>
+              <w:jc w:val="right"/>
+              <w:rPr>
+                <w:szCs w:val="24"/>
+              </w:rPr>
+            </w:pPr>
+            <w:r>
+              <w:rPr>
+                <w:szCs w:val="24"/>
+              </w:rPr>
+              <w:t>$</w:t>
+            </w:r>
+            <w:r>
+              <w:rPr>
+                <w:szCs w:val="24"/>
+              </w:rPr>
+              <w:t>798</w:t>
+            </w:r>
+            <w:r>
+              <w:rPr>
+                <w:szCs w:val="24"/>
+              </w:rPr>
+              <w:t>.</w:t>
+            </w:r>
+            <w:r>
+              <w:rPr>
+                <w:szCs w:val="24"/>
+              </w:rPr>
+              <w:t>5</w:t>
+            </w:r>
+            <w:r>
+              <w:rPr>
+                <w:szCs w:val="24"/>
+              </w:rPr>
+              <w:t>4</w:t>
+            </w:r>
+          </w:p>
+        </w:tc>
+        <w:tc>
+          <w:tcPr>
+            <w:tcW w:w="1350" w:type="dxa"/>
+          </w:tcPr>
+          <w:p>
+            <w:pPr>
+              <w:jc w:val="right"/>
+              <w:rPr>
+                <w:szCs w:val="24"/>
+              </w:rPr>
+            </w:pPr>
+            <w:r>
+              <w:rPr>
+                <w:szCs w:val="24"/>
+              </w:rPr>
+              <w:t>$</w:t>
+            </w:r>
+            <w:r>
+              <w:rPr>
+                <w:szCs w:val="24"/>
+              </w:rPr>
+              <w:t>805</w:t>
+            </w:r>
+            <w:r>
+              <w:rPr>
+                <w:szCs w:val="24"/>
+              </w:rPr>
+              <w:t>.</w:t>
+            </w:r>
+            <w:r>
+              <w:rPr>
+                <w:szCs w:val="24"/>
+              </w:rPr>
+              <w:t>14</w:t>
+            </w:r>
+          </w:p>
+        </w:tc>
+        <w:tc>
+          <w:tcPr>
+            <w:tcW w:w="1080" w:type="dxa"/>
+          </w:tcPr>
+          <w:p>
+            <w:pPr>
+              <w:jc w:val="right"/>
+              <w:rPr>
+                <w:szCs w:val="24"/>
+              </w:rPr>
+            </w:pPr>
+            <w:r>
+              <w:rPr>
+                <w:szCs w:val="24"/>
+              </w:rPr>
+              <w:t>$</w:t>
+            </w:r>
+            <w:r>
+              <w:rPr>
+                <w:szCs w:val="24"/>
+              </w:rPr>
+              <w:t>801.35</w:t>
+            </w:r>
+          </w:p>
+        </w:tc>
+      </w:tr>
+      <w:tr>
+        <w:tc>
+          <w:tcPr>
+            <w:tcW w:w="1345" w:type="dxa"/>
+          </w:tcPr>
+          <w:p>
+            <w:pPr>
+              <w:rPr>
+                <w:szCs w:val="24"/>
+              </w:rPr>
+            </w:pPr>
+            <w:r>
+              <w:rPr>
+                <w:szCs w:val="24"/>
+              </w:rPr>
+              <w:t>6-Month</w:t>
+            </w:r>
+          </w:p>
+        </w:tc>
+        <w:tc>
+          <w:tcPr>
+            <w:tcW w:w="1350" w:type="dxa"/>
+          </w:tcPr>
+          <w:p>
+            <w:pPr>
+              <w:jc w:val="right"/>
+              <w:rPr>
+                <w:szCs w:val="24"/>
+              </w:rPr>
+            </w:pPr>
+            <w:r>
+              <w:rPr>
+                <w:szCs w:val="24"/>
+              </w:rPr>
+              <w:t>$</w:t>
+            </w:r>
+            <w:r>
+              <w:rPr>
+                <w:szCs w:val="24"/>
+              </w:rPr>
+              <w:t>806</w:t>
+            </w:r>
+            <w:r>
+              <w:rPr>
+                <w:szCs w:val="24"/>
+              </w:rPr>
+              <w:t>.3</w:t>
+            </w:r>
+            <w:r>
+              <w:rPr>
+                <w:szCs w:val="24"/>
+              </w:rPr>
+              <w:t>5</w:t>
+            </w:r>
+          </w:p>
+        </w:tc>
+        <w:tc>
+          <w:tcPr>
+            <w:tcW w:w="1170" w:type="dxa"/>
+          </w:tcPr>
+          <w:p>
+            <w:pPr>
+              <w:jc w:val="right"/>
+              <w:rPr>
+                <w:szCs w:val="24"/>
+              </w:rPr>
+            </w:pPr>
+            <w:r>
+              <w:rPr>
+                <w:szCs w:val="24"/>
+              </w:rPr>
+              <w:t>$</w:t>
+            </w:r>
+            <w:r>
+              <w:rPr>
+                <w:szCs w:val="24"/>
+              </w:rPr>
+              <w:t>798.43</w:t>
+            </w:r>
+          </w:p>
+        </w:tc>
+        <w:tc>
+          <w:tcPr>
+            <w:tcW w:w="1170" w:type="dxa"/>
+          </w:tcPr>
+          <w:p>
+            <w:pPr>
+              <w:jc w:val="right"/>
+              <w:rPr>
+                <w:szCs w:val="24"/>
+              </w:rPr>
+            </w:pPr>
+            <w:r>
+              <w:rPr>
+                <w:szCs w:val="24"/>
+              </w:rPr>
+              <w:t>$8</w:t>
+            </w:r>
+            <w:r>
+              <w:rPr>
+                <w:szCs w:val="24"/>
+              </w:rPr>
+              <w:t>05.37</w:t>
+            </w:r>
+          </w:p>
+        </w:tc>
+        <w:tc>
+          <w:tcPr>
+            <w:tcW w:w="1170" w:type="dxa"/>
+          </w:tcPr>
+          <w:p>
+            <w:pPr>
+              <w:jc w:val="right"/>
+              <w:rPr>
+                <w:szCs w:val="24"/>
+              </w:rPr>
+            </w:pPr>
+            <w:r>
+              <w:rPr>
+                <w:szCs w:val="24"/>
+              </w:rPr>
+              <w:t>$</w:t>
+            </w:r>
+            <w:r>
+              <w:rPr>
+                <w:szCs w:val="24"/>
+              </w:rPr>
+              <w:t>800</w:t>
+            </w:r>
+            <w:r>
+              <w:rPr>
+                <w:szCs w:val="24"/>
+              </w:rPr>
+              <w:t>.</w:t>
+            </w:r>
+            <w:r>
+              <w:rPr>
+                <w:szCs w:val="24"/>
+              </w:rPr>
+              <w:t>14</w:t>
+            </w:r>
+          </w:p>
+        </w:tc>
+        <w:tc>
+          <w:tcPr>
+            <w:tcW w:w="1350" w:type="dxa"/>
+          </w:tcPr>
+          <w:p>
+            <w:pPr>
+              <w:jc w:val="right"/>
+              <w:rPr>
+                <w:szCs w:val="24"/>
+              </w:rPr>
+            </w:pPr>
+            <w:r>
+              <w:rPr>
+                <w:szCs w:val="24"/>
+              </w:rPr>
+              <w:t>$</w:t>
+            </w:r>
+            <w:r>
+              <w:rPr>
+                <w:szCs w:val="24"/>
+              </w:rPr>
+              <w:t>807</w:t>
+            </w:r>
+            <w:r>
+              <w:rPr>
+                <w:szCs w:val="24"/>
+              </w:rPr>
+              <w:t>.</w:t>
+            </w:r>
+            <w:r>
+              <w:rPr>
+                <w:szCs w:val="24"/>
+              </w:rPr>
+              <w:t>82</w:t>
+            </w:r>
+          </w:p>
+        </w:tc>
+        <w:tc>
+          <w:tcPr>
+            <w:tcW w:w="1080" w:type="dxa"/>
+          </w:tcPr>
+          <w:p>
+            <w:pPr>
+              <w:jc w:val="right"/>
+              <w:rPr>
+                <w:szCs w:val="24"/>
+              </w:rPr>
+            </w:pPr>
+            <w:r>
+              <w:rPr>
+                <w:szCs w:val="24"/>
+              </w:rPr>
+              <w:t>$</w:t>
+            </w:r>
+            <w:r>
+              <w:rPr>
+                <w:szCs w:val="24"/>
+              </w:rPr>
+              <w:t>806.34</w:t>
+            </w:r>
+          </w:p>
+        </w:tc>
+      </w:tr>
+      <w:tr>
+        <w:tc>
+          <w:tcPr>
+            <w:tcW w:w="1345" w:type="dxa"/>
+          </w:tcPr>
+          <w:p>
+            <w:pPr>
+              <w:rPr>
+                <w:szCs w:val="24"/>
+              </w:rPr>
+            </w:pPr>
+            <w:r>
+              <w:rPr>
+                <w:szCs w:val="24"/>
+              </w:rPr>
+              <w:t>9-Month</w:t>
+            </w:r>
+          </w:p>
+        </w:tc>
+        <w:tc>
+          <w:tcPr>
+            <w:tcW w:w="1350" w:type="dxa"/>
+          </w:tcPr>
+          <w:p>
+            <w:pPr>
+              <w:jc w:val="right"/>
+              <w:rPr>
+                <w:szCs w:val="24"/>
+              </w:rPr>
+            </w:pPr>
+            <w:r>
+              <w:rPr>
+                <w:szCs w:val="24"/>
+              </w:rPr>
+              <w:t>$</w:t>
+            </w:r>
+            <w:r>
+              <w:rPr>
+                <w:szCs w:val="24"/>
+              </w:rPr>
+              <w:t>809</w:t>
+            </w:r>
+            <w:r>
+              <w:rPr>
+                <w:szCs w:val="24"/>
+              </w:rPr>
+              <w:t>.12</w:t>
+            </w:r>
+          </w:p>
+        </w:tc>
+        <w:tc>
+          <w:tcPr>
+            <w:tcW w:w="1170" w:type="dxa"/>
+          </w:tcPr>
+          <w:p>
+            <w:pPr>
+              <w:jc w:val="right"/>
+              <w:rPr>
+                <w:szCs w:val="24"/>
+              </w:rPr>
+            </w:pPr>
+            <w:r>
+              <w:rPr>
+                <w:szCs w:val="24"/>
+              </w:rPr>
+              <w:t>$</w:t>
+            </w:r>
+            <w:r>
+              <w:rPr>
+                <w:szCs w:val="24"/>
+              </w:rPr>
+              <w:t>801.23</w:t>
+            </w:r>
+          </w:p>
+        </w:tc>
+        <w:tc>
+          <w:tcPr>
+            <w:tcW w:w="1170" w:type="dxa"/>
+          </w:tcPr>
+          <w:p>
+            <w:pPr>
+              <w:jc w:val="right"/>
+              <w:rPr>
+                <w:szCs w:val="24"/>
+              </w:rPr>
+            </w:pPr>
+            <w:r>
+              <w:rPr>
+                <w:szCs w:val="24"/>
+              </w:rPr>
+              <w:t>$</w:t>
+            </w:r>
+            <w:r>
+              <w:rPr>
+                <w:szCs w:val="24"/>
+              </w:rPr>
+              <w:t>808.28</w:t>
+            </w:r>
+          </w:p>
+        </w:tc>
+        <w:tc>
+          <w:tcPr>
+            <w:tcW w:w="1170" w:type="dxa"/>
+          </w:tcPr>
+          <w:p>
+            <w:pPr>
+              <w:jc w:val="right"/>
+              <w:rPr>
+                <w:szCs w:val="24"/>
+              </w:rPr>
+            </w:pPr>
+            <w:r>
+              <w:rPr>
+                <w:szCs w:val="24"/>
+              </w:rPr>
+              <w:t>$</w:t>
+            </w:r>
+            <w:r>
+              <w:rPr>
+                <w:szCs w:val="24"/>
+              </w:rPr>
+              <w:t>802</w:t>
+            </w:r>
+            <w:r>
+              <w:rPr>
+                <w:szCs w:val="24"/>
+              </w:rPr>
+              <w:t>.</w:t>
+            </w:r>
+            <w:r>
+              <w:rPr>
+                <w:szCs w:val="24"/>
+              </w:rPr>
+              <w:t>56</w:t>
+            </w:r>
+          </w:p>
+        </w:tc>
+        <w:tc>
+          <w:tcPr>
+            <w:tcW w:w="1350" w:type="dxa"/>
+          </w:tcPr>
+          <w:p>
+            <w:pPr>
+              <w:jc w:val="right"/>
+              <w:rPr>
+                <w:szCs w:val="24"/>
+              </w:rPr>
+            </w:pPr>
+            <w:r>
+              <w:rPr>
+                <w:szCs w:val="24"/>
+              </w:rPr>
+              <w:t>$</w:t>
+            </w:r>
+            <w:r>
+              <w:rPr>
+                <w:szCs w:val="24"/>
+              </w:rPr>
+              <w:t>809</w:t>
+            </w:r>
+            <w:r>
+              <w:rPr>
+                <w:szCs w:val="24"/>
+              </w:rPr>
+              <w:t>.</w:t>
+            </w:r>
+            <w:r>
+              <w:rPr>
+                <w:szCs w:val="24"/>
+              </w:rPr>
+              <w:t>8</w:t>
+            </w:r>
+            <w:r>
+              <w:rPr>
+                <w:szCs w:val="24"/>
+              </w:rPr>
+              <w:t>4</w:t>
+            </w:r>
+          </w:p>
+        </w:tc>
+        <w:tc>
+          <w:tcPr>
+            <w:tcW w:w="1080" w:type="dxa"/>
+          </w:tcPr>
+          <w:p>
+            <w:pPr>
+              <w:jc w:val="right"/>
+              <w:rPr>
+                <w:szCs w:val="24"/>
+              </w:rPr>
+            </w:pPr>
+            <w:r>
+              <w:rPr>
+                <w:szCs w:val="24"/>
+              </w:rPr>
+              <w:t>$8</w:t>
+            </w:r>
+            <w:r>
+              <w:rPr>
+                <w:szCs w:val="24"/>
+              </w:rPr>
+              <w:t>02.63</w:t>
+            </w:r>
+          </w:p>
+        </w:tc>
+      </w:tr>
+      <w:tr>
+        <w:tc>
+          <w:tcPr>
+            <w:tcW w:w="1345" w:type="dxa"/>
+          </w:tcPr>
+          <w:p>
+            <w:pPr>
+              <w:rPr>
+                <w:szCs w:val="24"/>
+              </w:rPr>
+            </w:pPr>
+            <w:r>
+              <w:rPr>
+                <w:szCs w:val="24"/>
+              </w:rPr>
+              <w:t>Total</w:t>
+            </w:r>
+          </w:p>
+        </w:tc>
+        <w:tc>
+          <w:tcPr>
+            <w:tcW w:w="1350" w:type="dxa"/>
+          </w:tcPr>
+          <w:p>
+            <w:pPr>
+              <w:jc w:val="right"/>
+              <w:rPr>
+                <w:szCs w:val="24"/>
+              </w:rPr>
+            </w:pPr>
+            <w:r>
+              <w:rPr>
+                <w:szCs w:val="24"/>
+              </w:rPr>
+              <w:t>$9.12</w:t>
+            </w:r>
+          </w:p>
+        </w:tc>
+        <w:tc>
+          <w:tcPr>
+            <w:tcW w:w="1170" w:type="dxa"/>
+          </w:tcPr>
+          <w:p>
+            <w:pPr>
+              <w:jc w:val="right"/>
+              <w:rPr>
+                <w:szCs w:val="24"/>
+              </w:rPr>
+            </w:pPr>
+            <w:r>
+              <w:rPr>
+                <w:szCs w:val="24"/>
+              </w:rPr>
+              <w:t>$1.23</w:t>
+            </w:r>
+          </w:p>
+        </w:tc>
+        <w:tc>
+          <w:tcPr>
+            <w:tcW w:w="1170" w:type="dxa"/>
+          </w:tcPr>
+          <w:p>
+            <w:pPr>
+              <w:jc w:val="right"/>
+              <w:rPr>
+                <w:szCs w:val="24"/>
+              </w:rPr>
+            </w:pPr>
+            <w:r>
+              <w:rPr>
+                <w:szCs w:val="24"/>
+              </w:rPr>
+              <w:t>$8.28</w:t>
+            </w:r>
+          </w:p>
+        </w:tc>
+        <w:tc>
+          <w:tcPr>
+            <w:tcW w:w="1170" w:type="dxa"/>
+          </w:tcPr>
+          <w:p>
+            <w:pPr>
+              <w:jc w:val="right"/>
+              <w:rPr>
+                <w:szCs w:val="24"/>
+              </w:rPr>
+            </w:pPr>
+            <w:r>
+              <w:rPr>
+                <w:szCs w:val="24"/>
+              </w:rPr>
+              <w:t>$2.56</w:t>
+            </w:r>
+          </w:p>
+        </w:tc>
+        <w:tc>
+          <w:tcPr>
+            <w:tcW w:w="1350" w:type="dxa"/>
+          </w:tcPr>
+          <w:p>
+            <w:pPr>
+              <w:jc w:val="right"/>
+              <w:rPr>
+                <w:szCs w:val="24"/>
+              </w:rPr>
+            </w:pPr>
+            <w:r>
+              <w:rPr>
+                <w:szCs w:val="24"/>
+              </w:rPr>
+              <w:t>$9.84</w:t>
+            </w:r>
+          </w:p>
+        </w:tc>
+        <w:tc>
+          <w:tcPr>
+            <w:tcW w:w="1080" w:type="dxa"/>
+          </w:tcPr>
+          <w:p>
+            <w:pPr>
+              <w:jc w:val="right"/>
+              <w:rPr>
+                <w:szCs w:val="24"/>
+              </w:rPr>
+            </w:pPr>
+            <w:r>
+              <w:rPr>
+                <w:szCs w:val="24"/>
+              </w:rPr>
+              <w:t>$2.63</w:t>
+            </w:r>
+          </w:p>
+        </w:tc>
+      </w:tr>
+    </w:tbl>
+    <w:p>
+      <w:pPr>
+        <w:rPr>
+          <w:szCs w:val="24"/>
+        </w:rPr>
+      </w:pPr>
+    </w:p>
+    <w:p>
+      <w:pPr>
+        <w:jc w:val="both"/>
+        <w:rPr>
+          <w:szCs w:val="24"/>
+        </w:rPr>
+      </w:pPr>
+      <w:r>
+        <w:rPr>
+          <w:szCs w:val="24"/>
+        </w:rPr>
+        <w:t>Now let us make some inferences about the behavior of both Plans. High-Risk stocks, as the name implies tend to pose a high risk, which indicates how most of the stocks on Plan A have failed to bring any profit</w:t>
+      </w:r>
+      <w:r>
+        <w:rPr>
+          <w:szCs w:val="24"/>
+        </w:rPr>
+        <w:t xml:space="preserve">. Some investors believe that the high profit brings a good incentive for risky stocks, an indeed one investment was high ($151.43 out of $800 is about 20% increase!). However, we could not have guessed which of those 6 six stocks would succeed by simply buying on “high-risk, high-return basis”. If we sum the total of all 6 stocks, we see a total loss of 424.65 dollars! </w:t>
+      </w:r>
+      <w:proofErr w:type="gramStart"/>
+      <w:r>
+        <w:rPr>
+          <w:szCs w:val="24"/>
+        </w:rPr>
+        <w:t>The majority of</w:t>
+      </w:r>
+      <w:proofErr w:type="gramEnd"/>
+      <w:r>
+        <w:rPr>
+          <w:szCs w:val="24"/>
+        </w:rPr>
+        <w:t xml:space="preserve"> investors end up losing money this way, most risky stocks will not produce a high return, in fact most will cause a high loss. </w:t>
+      </w:r>
+    </w:p>
+    <w:p>
+      <w:pPr>
+        <w:jc w:val="both"/>
+        <w:rPr>
+          <w:szCs w:val="24"/>
+        </w:rPr>
+      </w:pPr>
+      <w:r>
+        <w:rPr>
+          <w:szCs w:val="24"/>
+        </w:rPr>
+        <w:t xml:space="preserve">Let us look at the Plan B now. Given that these stocks are low-risk and low-return, the prices do not fluctuate as much as Plan A stocks do. Similarly, returns are </w:t>
+      </w:r>
+      <w:proofErr w:type="gramStart"/>
+      <w:r>
+        <w:rPr>
+          <w:szCs w:val="24"/>
+        </w:rPr>
+        <w:t>pretty small</w:t>
+      </w:r>
+      <w:proofErr w:type="gramEnd"/>
+      <w:r>
+        <w:rPr>
+          <w:szCs w:val="24"/>
+        </w:rPr>
+        <w:t xml:space="preserve"> individually to the returns some high-risk stocks offered. Nonetheless, if we look at the sum of all investments in Plan A we encounter a 33.66 </w:t>
+      </w:r>
+      <w:bookmarkStart w:id="656" w:name="_GoBack"/>
+      <w:bookmarkEnd w:id="656"/>
+    </w:p>
+    <w:p>
+      <w:pPr>
+        <w:rPr>
+          <w:szCs w:val="24"/>
+        </w:rPr>
+      </w:pPr>
+      <w:r>
+        <w:rPr>
+          <w:szCs w:val="24"/>
+        </w:rPr>
+        <w:t>Price Earnings Ratio</w:t>
+      </w:r>
     </w:p>
     <w:p>
       <w:pPr>
         <w:rPr>
           <w:sz w:val="36"/>
           <w:szCs w:val="36"/>
-        </w:rPr>
-      </w:pPr>
-      <w:r>
+          <w:rPrChange w:id="657" w:author="Ricardo... Jacome.." w:date="2019-05-27T21:05:00Z">
+            <w:rPr/>
+          </w:rPrChange>
+        </w:rPr>
+      </w:pPr>
+    </w:p>
+    <w:p>
+      <w:pPr>
         <w:rPr>
           <w:sz w:val="36"/>
           <w:szCs w:val="36"/>
         </w:rPr>
-        <w:t>Warning about Technology companies</w:t>
-      </w:r>
-    </w:p>
-    <w:p>
-      <w:pPr>
+      </w:pPr>
+      <w:r>
         <w:rPr>
           <w:sz w:val="36"/>
           <w:szCs w:val="36"/>
         </w:rPr>
-      </w:pPr>
-    </w:p>
-    <w:p>
-      <w:pPr>
-        <w:rPr>
-          <w:sz w:val="36"/>
-          <w:szCs w:val="36"/>
-          <w:rPrChange w:id="656" w:author="Ricardo... Jacome.." w:date="2019-05-27T21:05:00Z">
-            <w:rPr/>
-          </w:rPrChange>
-        </w:rPr>
-      </w:pPr>
-      <w:ins w:id="657" w:author="Ricardo... Jacome.." w:date="2019-05-27T21:05:00Z">
-        <w:r>
-          <w:rPr>
-            <w:sz w:val="36"/>
-            <w:szCs w:val="36"/>
-          </w:rPr>
-          <w:t>The Mindset</w:t>
-        </w:r>
-      </w:ins>
+        <w:t>Warning about Technology companies</w:t>
+      </w:r>
     </w:p>
     <w:p>
       <w:del w:id="658" w:author="Ricardo... Jacome.." w:date="2019-05-27T21:04:00Z">
@@ -21910,6 +24105,25 @@
       <w:szCs w:val="20"/>
     </w:rPr>
   </w:style>
+  <w:style w:type="table" w:styleId="TableGrid">
+    <w:name w:val="Table Grid"/>
+    <w:basedOn w:val="TableNormal"/>
+    <w:uiPriority w:val="39"/>
+    <w:rsid w:val="001E4A2B"/>
+    <w:pPr>
+      <w:spacing w:after="0" w:line="240" w:lineRule="auto"/>
+    </w:pPr>
+    <w:tblPr>
+      <w:tblBorders>
+        <w:top w:val="single" w:sz="4" w:space="0" w:color="auto"/>
+        <w:left w:val="single" w:sz="4" w:space="0" w:color="auto"/>
+        <w:bottom w:val="single" w:sz="4" w:space="0" w:color="auto"/>
+        <w:right w:val="single" w:sz="4" w:space="0" w:color="auto"/>
+        <w:insideH w:val="single" w:sz="4" w:space="0" w:color="auto"/>
+        <w:insideV w:val="single" w:sz="4" w:space="0" w:color="auto"/>
+      </w:tblBorders>
+    </w:tblPr>
+  </w:style>
 </w:styles>
 </file>
 
@@ -22232,7 +24446,7 @@
 </file>
 
 <file path=customXml/itemProps1.xml><?xml version="1.0" encoding="utf-8"?>
-<ds:datastoreItem xmlns:ds="http://schemas.openxmlformats.org/officeDocument/2006/customXml" ds:itemID="{07907131-3768-46E9-A544-24AE52C27344}">
+<ds:datastoreItem xmlns:ds="http://schemas.openxmlformats.org/officeDocument/2006/customXml" ds:itemID="{EB2047E7-B42F-42F7-96D0-D79FA8158813}">
   <ds:schemaRefs>
     <ds:schemaRef ds:uri="http://schemas.openxmlformats.org/officeDocument/2006/bibliography"/>
   </ds:schemaRefs>

</xml_diff>